<commit_message>
modif ennemi, plus gemme raffinée
</commit_message>
<xml_diff>
--- a/Docs/Listes d'items/Tuto.docx
+++ b/Docs/Listes d'items/Tuto.docx
@@ -45,7 +45,23 @@
         <w:t xml:space="preserve"> gauche</w:t>
       </w:r>
       <w:r>
-        <w:t>, D pour tourner à droite, A pour straf à gauche, E pour straf à droite. A afficher dès le début du jeu.</w:t>
+        <w:t xml:space="preserve">, D pour tourner à droite, A pour </w:t>
+      </w:r>
+      <w:proofErr w:type="spellStart"/>
+      <w:r>
+        <w:t>straf</w:t>
+      </w:r>
+      <w:proofErr w:type="spellEnd"/>
+      <w:r>
+        <w:t xml:space="preserve"> à gauche, E pour </w:t>
+      </w:r>
+      <w:proofErr w:type="spellStart"/>
+      <w:r>
+        <w:t>straf</w:t>
+      </w:r>
+      <w:proofErr w:type="spellEnd"/>
+      <w:r>
+        <w:t xml:space="preserve"> à droite. A afficher dès le début du jeu.</w:t>
       </w:r>
       <w:r>
         <w:t xml:space="preserve"> (En mode image du clavier avec les touches et disparait quand toutes les touches sont utilisées)</w:t>
@@ -130,18 +146,45 @@
       </w:pPr>
       <w:r>
         <w:tab/>
-        <w:t>Premier ennemi assez lent mais qui colle de grosses patates (te tue en ~ 5 coup) il tape au CaC et ne vole pas.</w:t>
-      </w:r>
+        <w:t>Premier ennemi assez lent mais qui colle de grosses patates (te tue en ~ 5 coup</w:t>
+      </w:r>
+      <w:r>
+        <w:t xml:space="preserve"> 20 dégâts par coup</w:t>
+      </w:r>
+      <w:r>
+        <w:t xml:space="preserve">) il tape au </w:t>
+      </w:r>
+      <w:proofErr w:type="spellStart"/>
+      <w:r>
+        <w:t>CaC</w:t>
+      </w:r>
+      <w:proofErr w:type="spellEnd"/>
+      <w:r>
+        <w:t xml:space="preserve"> et ne vole pas.</w:t>
+      </w:r>
+      <w:r>
+        <w:t xml:space="preserve"> Il a 120 </w:t>
+      </w:r>
+      <w:proofErr w:type="spellStart"/>
+      <w:proofErr w:type="gramStart"/>
+      <w:r>
+        <w:t>hp</w:t>
+      </w:r>
+      <w:proofErr w:type="spellEnd"/>
+      <w:r>
+        <w:t>(</w:t>
+      </w:r>
+      <w:proofErr w:type="gramEnd"/>
+      <w:r>
+        <w:t>à voir) (il meurt en 6 coup de revolver).</w:t>
+      </w:r>
+    </w:p>
+    <w:p>
+      <w:pPr>
+        <w:spacing w:after="0"/>
+      </w:pPr>
       <w:bookmarkStart w:id="0" w:name="_GoBack"/>
       <w:bookmarkEnd w:id="0"/>
-    </w:p>
-    <w:p>
-      <w:pPr>
-        <w:spacing w:after="0"/>
-      </w:pPr>
-      <w:r>
-        <w:tab/>
-      </w:r>
     </w:p>
     <w:sectPr>
       <w:pgSz w:w="11906" w:h="16838"/>

</xml_diff>